<commit_message>
DTO's and Interfaces er done for now
</commit_message>
<xml_diff>
--- a/Dagbog.docx
+++ b/Dagbog.docx
@@ -44,15 +44,7 @@
         </w:rPr>
       </w:pPr>
       <w:r>
-        <w:t xml:space="preserve">I dag har jeg lavet problemformuleringen og </w:t>
-      </w:r>
-      <w:proofErr w:type="spellStart"/>
-      <w:r>
-        <w:t>casebeskrivelsen</w:t>
-      </w:r>
-      <w:proofErr w:type="spellEnd"/>
-      <w:r>
-        <w:t>. Vi har samtidig også fået en overordnet forklaring på svendeprøveforløbet.</w:t>
+        <w:t>I dag har jeg lavet problemformuleringen og casebeskrivelsen. Vi har samtidig også fået en overordnet forklaring på svendeprøveforløbet.</w:t>
       </w:r>
     </w:p>
     <w:p>
@@ -87,7 +79,7 @@
       <w:pPr>
         <w:pStyle w:val="Listeafsnit"/>
         <w:numPr>
-          <w:ilvl w:val="0"/>
+          <w:ilvl w:val="1"/>
           <w:numId w:val="1"/>
         </w:numPr>
         <w:rPr>
@@ -96,11 +88,7 @@
         </w:rPr>
       </w:pPr>
       <w:r>
-        <w:rPr>
-          <w:b/>
-          <w:bCs/>
-        </w:rPr>
-        <w:t>22/10-2025</w:t>
+        <w:t>I dag hart jeg færdiggjort min kravspecifikation, samt lavet git til både frontend og api, Hvori jeg har lavet et nyt webapi project i .net samt et nyt svelte project. Jeg har også påbegyndt min tidsplan</w:t>
       </w:r>
     </w:p>
     <w:p>
@@ -120,7 +108,25 @@
           <w:b/>
           <w:bCs/>
         </w:rPr>
-        <w:t>23/10-2025</w:t>
+        <w:t>22/10-2025</w:t>
+      </w:r>
+    </w:p>
+    <w:p>
+      <w:pPr>
+        <w:pStyle w:val="Listeafsnit"/>
+        <w:numPr>
+          <w:ilvl w:val="1"/>
+          <w:numId w:val="1"/>
+        </w:numPr>
+      </w:pPr>
+      <w:r>
+        <w:t>I dag har jeg lavet min tidsplan</w:t>
+      </w:r>
+      <w:r>
+        <w:t>, og lavet issues til min API så det er nemmere at komme i gang og følge hvad jeg mangler. Jeg har ikke lavet issues til min frontend endnu da der går lidt tid før jeg kigger på den.</w:t>
+      </w:r>
+      <w:r>
+        <w:t xml:space="preserve"> </w:t>
       </w:r>
     </w:p>
     <w:p>
@@ -140,7 +146,167 @@
           <w:b/>
           <w:bCs/>
         </w:rPr>
+        <w:t>23/10-2025</w:t>
+      </w:r>
+    </w:p>
+    <w:p>
+      <w:pPr>
+        <w:pStyle w:val="Listeafsnit"/>
+        <w:numPr>
+          <w:ilvl w:val="1"/>
+          <w:numId w:val="1"/>
+        </w:numPr>
+        <w:rPr>
+          <w:b/>
+          <w:bCs/>
+        </w:rPr>
+      </w:pPr>
+      <w:r>
+        <w:t xml:space="preserve">I dag har jeg lavet </w:t>
+      </w:r>
+      <w:r>
+        <w:t xml:space="preserve">mine modeller, der kan komme ændringer på et senere tidspunkt hvis jeg finder ud af at jeg mangler noget. Jeg har også lavet min dbcontext så alle mine relationer er rigtige, igen dette kan ændres hvis der er noget der skal bruges lidt anderledes i frontend. Jeg er også påbegyndt mine DTO’er, så jeg </w:t>
+      </w:r>
+      <w:r>
+        <w:t>separerer</w:t>
+      </w:r>
+      <w:r>
+        <w:t xml:space="preserve"> mine modeller fra min service.</w:t>
+      </w:r>
+    </w:p>
+    <w:p>
+      <w:pPr>
+        <w:pStyle w:val="Listeafsnit"/>
+        <w:numPr>
+          <w:ilvl w:val="0"/>
+          <w:numId w:val="1"/>
+        </w:numPr>
+        <w:rPr>
+          <w:b/>
+          <w:bCs/>
+        </w:rPr>
+      </w:pPr>
+      <w:r>
+        <w:rPr>
+          <w:b/>
+          <w:bCs/>
+        </w:rPr>
         <w:t>24/10-2025</w:t>
+      </w:r>
+    </w:p>
+    <w:p>
+      <w:pPr>
+        <w:pStyle w:val="Listeafsnit"/>
+        <w:numPr>
+          <w:ilvl w:val="1"/>
+          <w:numId w:val="1"/>
+        </w:numPr>
+      </w:pPr>
+      <w:r>
+        <w:t xml:space="preserve">I dag har jeg færdiggjort </w:t>
+      </w:r>
+      <w:r>
+        <w:t>De sidste DTO’er jeg manglede og alle mine interfaces, så det vil være nemmer at lave mine services og også nemmer at tilføje mere i fremtiden.</w:t>
+      </w:r>
+    </w:p>
+    <w:p>
+      <w:pPr>
+        <w:pStyle w:val="Listeafsnit"/>
+        <w:numPr>
+          <w:ilvl w:val="0"/>
+          <w:numId w:val="1"/>
+        </w:numPr>
+        <w:rPr>
+          <w:b/>
+          <w:bCs/>
+        </w:rPr>
+      </w:pPr>
+      <w:r>
+        <w:rPr>
+          <w:b/>
+          <w:bCs/>
+        </w:rPr>
+        <w:t>27/10-2025</w:t>
+      </w:r>
+    </w:p>
+    <w:p>
+      <w:pPr>
+        <w:pStyle w:val="Listeafsnit"/>
+        <w:numPr>
+          <w:ilvl w:val="0"/>
+          <w:numId w:val="1"/>
+        </w:numPr>
+        <w:rPr>
+          <w:b/>
+          <w:bCs/>
+        </w:rPr>
+      </w:pPr>
+      <w:r>
+        <w:rPr>
+          <w:b/>
+          <w:bCs/>
+        </w:rPr>
+        <w:t>28/10-2025</w:t>
+      </w:r>
+    </w:p>
+    <w:p>
+      <w:pPr>
+        <w:pStyle w:val="Listeafsnit"/>
+        <w:numPr>
+          <w:ilvl w:val="0"/>
+          <w:numId w:val="1"/>
+        </w:numPr>
+        <w:rPr>
+          <w:b/>
+          <w:bCs/>
+        </w:rPr>
+      </w:pPr>
+      <w:r>
+        <w:rPr>
+          <w:b/>
+          <w:bCs/>
+        </w:rPr>
+        <w:t>29/10-2025</w:t>
+      </w:r>
+    </w:p>
+    <w:p>
+      <w:pPr>
+        <w:pStyle w:val="Listeafsnit"/>
+        <w:numPr>
+          <w:ilvl w:val="0"/>
+          <w:numId w:val="1"/>
+        </w:numPr>
+        <w:rPr>
+          <w:b/>
+          <w:bCs/>
+        </w:rPr>
+      </w:pPr>
+      <w:r>
+        <w:rPr>
+          <w:b/>
+          <w:bCs/>
+        </w:rPr>
+        <w:t>30/10-2025</w:t>
+      </w:r>
+    </w:p>
+    <w:p>
+      <w:pPr>
+        <w:pStyle w:val="Listeafsnit"/>
+        <w:numPr>
+          <w:ilvl w:val="0"/>
+          <w:numId w:val="1"/>
+        </w:numPr>
+        <w:rPr>
+          <w:b/>
+          <w:bCs/>
+        </w:rPr>
+      </w:pPr>
+      <w:r>
+        <w:rPr>
+          <w:b/>
+          <w:bCs/>
+        </w:rPr>
+        <w:t>31/10-2025</w:t>
       </w:r>
       <w:r>
         <w:rPr>

</xml_diff>

<commit_message>
mappers and passwordhase Dag 6
</commit_message>
<xml_diff>
--- a/Dagbog.docx
+++ b/Dagbog.docx
@@ -227,6 +227,22 @@
           <w:bCs/>
         </w:rPr>
         <w:t>27/10-2025</w:t>
+      </w:r>
+    </w:p>
+    <w:p>
+      <w:pPr>
+        <w:pStyle w:val="Listeafsnit"/>
+        <w:numPr>
+          <w:ilvl w:val="1"/>
+          <w:numId w:val="1"/>
+        </w:numPr>
+        <w:rPr>
+          <w:b/>
+          <w:bCs/>
+        </w:rPr>
+      </w:pPr>
+      <w:r>
+        <w:t>I dag har jeg lavet alle mappers til mine DTO’er og Modeller, samt lavet min passwordhaser så vi kan sikre brugernes informationer bedre.</w:t>
       </w:r>
     </w:p>
     <w:p>

</xml_diff>

<commit_message>
Services done and api program.cs is configured as is appsetting almost
</commit_message>
<xml_diff>
--- a/Dagbog.docx
+++ b/Dagbog.docx
@@ -299,6 +299,22 @@
           <w:bCs/>
         </w:rPr>
         <w:t>29/10-2025</w:t>
+      </w:r>
+    </w:p>
+    <w:p>
+      <w:pPr>
+        <w:pStyle w:val="Listeafsnit"/>
+        <w:numPr>
+          <w:ilvl w:val="1"/>
+          <w:numId w:val="1"/>
+        </w:numPr>
+        <w:rPr>
+          <w:b/>
+          <w:bCs/>
+        </w:rPr>
+      </w:pPr>
+      <w:r>
+        <w:t>I dag har jeg færdiggjort mine services, samt opsat appsætting til jwt, jeg har også sat min program.cs op så der kun mangler controllers.</w:t>
       </w:r>
     </w:p>
     <w:p>

</xml_diff>

<commit_message>
Controllers and light testing
</commit_message>
<xml_diff>
--- a/Dagbog.docx
+++ b/Dagbog.docx
@@ -44,7 +44,15 @@
         </w:rPr>
       </w:pPr>
       <w:r>
-        <w:t>I dag har jeg lavet problemformuleringen og casebeskrivelsen. Vi har samtidig også fået en overordnet forklaring på svendeprøveforløbet.</w:t>
+        <w:t xml:space="preserve">I dag har jeg lavet problemformuleringen og </w:t>
+      </w:r>
+      <w:proofErr w:type="spellStart"/>
+      <w:r>
+        <w:t>casebeskrivelsen</w:t>
+      </w:r>
+      <w:proofErr w:type="spellEnd"/>
+      <w:r>
+        <w:t>. Vi har samtidig også fået en overordnet forklaring på svendeprøveforløbet.</w:t>
       </w:r>
     </w:p>
     <w:p>
@@ -88,7 +96,71 @@
         </w:rPr>
       </w:pPr>
       <w:r>
-        <w:t>I dag hart jeg færdiggjort min kravspecifikation, samt lavet git til både frontend og api, Hvori jeg har lavet et nyt webapi project i .net samt et nyt svelte project. Jeg har også påbegyndt min tidsplan</w:t>
+        <w:t xml:space="preserve">I dag </w:t>
+      </w:r>
+      <w:proofErr w:type="spellStart"/>
+      <w:r>
+        <w:t>hart</w:t>
+      </w:r>
+      <w:proofErr w:type="spellEnd"/>
+      <w:r>
+        <w:t xml:space="preserve"> jeg færdiggjort min kravspecifikation, samt lavet </w:t>
+      </w:r>
+      <w:proofErr w:type="spellStart"/>
+      <w:r>
+        <w:t>git</w:t>
+      </w:r>
+      <w:proofErr w:type="spellEnd"/>
+      <w:r>
+        <w:t xml:space="preserve"> til både </w:t>
+      </w:r>
+      <w:proofErr w:type="spellStart"/>
+      <w:r>
+        <w:t>frontend</w:t>
+      </w:r>
+      <w:proofErr w:type="spellEnd"/>
+      <w:r>
+        <w:t xml:space="preserve"> og </w:t>
+      </w:r>
+      <w:proofErr w:type="spellStart"/>
+      <w:r>
+        <w:t>api</w:t>
+      </w:r>
+      <w:proofErr w:type="spellEnd"/>
+      <w:r>
+        <w:t xml:space="preserve">, Hvori jeg har lavet et nyt </w:t>
+      </w:r>
+      <w:proofErr w:type="spellStart"/>
+      <w:r>
+        <w:t>webapi</w:t>
+      </w:r>
+      <w:proofErr w:type="spellEnd"/>
+      <w:r>
+        <w:t xml:space="preserve"> </w:t>
+      </w:r>
+      <w:proofErr w:type="spellStart"/>
+      <w:r>
+        <w:t>project</w:t>
+      </w:r>
+      <w:proofErr w:type="spellEnd"/>
+      <w:r>
+        <w:t xml:space="preserve"> i .net samt et nyt </w:t>
+      </w:r>
+      <w:proofErr w:type="spellStart"/>
+      <w:r>
+        <w:t>svelte</w:t>
+      </w:r>
+      <w:proofErr w:type="spellEnd"/>
+      <w:r>
+        <w:t xml:space="preserve"> </w:t>
+      </w:r>
+      <w:proofErr w:type="spellStart"/>
+      <w:r>
+        <w:t>project</w:t>
+      </w:r>
+      <w:proofErr w:type="spellEnd"/>
+      <w:r>
+        <w:t>. Jeg har også påbegyndt min tidsplan</w:t>
       </w:r>
     </w:p>
     <w:p>
@@ -123,7 +195,15 @@
         <w:t>I dag har jeg lavet min tidsplan</w:t>
       </w:r>
       <w:r>
-        <w:t>, og lavet issues til min API så det er nemmere at komme i gang og følge hvad jeg mangler. Jeg har ikke lavet issues til min frontend endnu da der går lidt tid før jeg kigger på den.</w:t>
+        <w:t xml:space="preserve">, og lavet issues til min API så det er nemmere at komme i gang og følge hvad jeg mangler. Jeg har ikke lavet issues til min </w:t>
+      </w:r>
+      <w:proofErr w:type="spellStart"/>
+      <w:r>
+        <w:t>frontend</w:t>
+      </w:r>
+      <w:proofErr w:type="spellEnd"/>
+      <w:r>
+        <w:t xml:space="preserve"> endnu da der går lidt tid før jeg kigger på den.</w:t>
       </w:r>
       <w:r>
         <w:t xml:space="preserve"> </w:t>
@@ -165,7 +245,31 @@
         <w:t xml:space="preserve">I dag har jeg lavet </w:t>
       </w:r>
       <w:r>
-        <w:t xml:space="preserve">mine modeller, der kan komme ændringer på et senere tidspunkt hvis jeg finder ud af at jeg mangler noget. Jeg har også lavet min dbcontext så alle mine relationer er rigtige, igen dette kan ændres hvis der er noget der skal bruges lidt anderledes i frontend. Jeg er også påbegyndt mine DTO’er, så jeg </w:t>
+        <w:t xml:space="preserve">mine modeller, der kan komme ændringer på et senere tidspunkt hvis jeg finder ud af at jeg mangler noget. Jeg har også lavet min </w:t>
+      </w:r>
+      <w:proofErr w:type="spellStart"/>
+      <w:r>
+        <w:t>dbcontext</w:t>
+      </w:r>
+      <w:proofErr w:type="spellEnd"/>
+      <w:r>
+        <w:t xml:space="preserve"> så alle mine relationer er rigtige, igen dette kan ændres hvis der er noget der skal bruges lidt anderledes i </w:t>
+      </w:r>
+      <w:proofErr w:type="spellStart"/>
+      <w:r>
+        <w:t>frontend</w:t>
+      </w:r>
+      <w:proofErr w:type="spellEnd"/>
+      <w:r>
+        <w:t xml:space="preserve">. Jeg er også påbegyndt mine </w:t>
+      </w:r>
+      <w:proofErr w:type="spellStart"/>
+      <w:r>
+        <w:t>DTO’er</w:t>
+      </w:r>
+      <w:proofErr w:type="spellEnd"/>
+      <w:r>
+        <w:t xml:space="preserve">, så jeg </w:t>
       </w:r>
       <w:r>
         <w:t>separerer</w:t>
@@ -206,7 +310,15 @@
         <w:t xml:space="preserve">I dag har jeg færdiggjort </w:t>
       </w:r>
       <w:r>
-        <w:t>De sidste DTO’er jeg manglede og alle mine interfaces, så det vil være nemmer at lave mine services og også nemmer at tilføje mere i fremtiden.</w:t>
+        <w:t xml:space="preserve">De sidste </w:t>
+      </w:r>
+      <w:proofErr w:type="spellStart"/>
+      <w:r>
+        <w:t>DTO’er</w:t>
+      </w:r>
+      <w:proofErr w:type="spellEnd"/>
+      <w:r>
+        <w:t xml:space="preserve"> jeg manglede og alle mine interfaces, så det vil være nemmer at lave mine services og også nemmer at tilføje mere i fremtiden.</w:t>
       </w:r>
     </w:p>
     <w:p>
@@ -242,7 +354,15 @@
         </w:rPr>
       </w:pPr>
       <w:r>
-        <w:t>I dag har jeg lavet alle mappers til mine DTO’er og Modeller, samt lavet min passwordhaser så vi kan sikre brugernes informationer bedre.</w:t>
+        <w:t xml:space="preserve">I dag har jeg lavet alle mappers til mine </w:t>
+      </w:r>
+      <w:proofErr w:type="spellStart"/>
+      <w:r>
+        <w:t>DTO’er</w:t>
+      </w:r>
+      <w:proofErr w:type="spellEnd"/>
+      <w:r>
+        <w:t xml:space="preserve"> og Modeller, samt lavet min passwordhaser så vi kan sikre brugernes informationer bedre.</w:t>
       </w:r>
     </w:p>
     <w:p>
@@ -278,7 +398,23 @@
         </w:rPr>
       </w:pPr>
       <w:r>
-        <w:t>I dag har jeg lavet min SignalR hub samt user,role og postservice</w:t>
+        <w:t xml:space="preserve">I dag har jeg lavet min </w:t>
+      </w:r>
+      <w:proofErr w:type="spellStart"/>
+      <w:r>
+        <w:t>SignalR</w:t>
+      </w:r>
+      <w:proofErr w:type="spellEnd"/>
+      <w:r>
+        <w:t xml:space="preserve"> hub samt </w:t>
+      </w:r>
+      <w:proofErr w:type="spellStart"/>
+      <w:r>
+        <w:t>user,role</w:t>
+      </w:r>
+      <w:proofErr w:type="spellEnd"/>
+      <w:r>
+        <w:t xml:space="preserve"> og postservice</w:t>
       </w:r>
     </w:p>
     <w:p>
@@ -314,7 +450,31 @@
         </w:rPr>
       </w:pPr>
       <w:r>
-        <w:t>I dag har jeg færdiggjort mine services, samt opsat appsætting til jwt, jeg har også sat min program.cs op så der kun mangler controllers.</w:t>
+        <w:t xml:space="preserve">I dag har jeg færdiggjort mine services, samt opsat </w:t>
+      </w:r>
+      <w:proofErr w:type="spellStart"/>
+      <w:r>
+        <w:t>appsætting</w:t>
+      </w:r>
+      <w:proofErr w:type="spellEnd"/>
+      <w:r>
+        <w:t xml:space="preserve"> til </w:t>
+      </w:r>
+      <w:proofErr w:type="spellStart"/>
+      <w:r>
+        <w:t>jwt</w:t>
+      </w:r>
+      <w:proofErr w:type="spellEnd"/>
+      <w:r>
+        <w:t xml:space="preserve">, jeg har også sat min </w:t>
+      </w:r>
+      <w:proofErr w:type="spellStart"/>
+      <w:r>
+        <w:t>program.cs</w:t>
+      </w:r>
+      <w:proofErr w:type="spellEnd"/>
+      <w:r>
+        <w:t xml:space="preserve"> op så der kun mangler controllers.</w:t>
       </w:r>
     </w:p>
     <w:p>
@@ -335,6 +495,46 @@
           <w:bCs/>
         </w:rPr>
         <w:t>30/10-2025</w:t>
+      </w:r>
+    </w:p>
+    <w:p>
+      <w:pPr>
+        <w:pStyle w:val="Listeafsnit"/>
+        <w:numPr>
+          <w:ilvl w:val="1"/>
+          <w:numId w:val="1"/>
+        </w:numPr>
+        <w:rPr>
+          <w:b/>
+          <w:bCs/>
+        </w:rPr>
+      </w:pPr>
+      <w:r>
+        <w:t xml:space="preserve">I dag har jeg færdiggjort alle mine controllers samt tilføjes </w:t>
+      </w:r>
+      <w:proofErr w:type="spellStart"/>
+      <w:r>
+        <w:t>admin</w:t>
+      </w:r>
+      <w:proofErr w:type="spellEnd"/>
+      <w:r>
+        <w:t xml:space="preserve"> user og manager til rolle listen, da den fremadrettet vil være </w:t>
+      </w:r>
+      <w:proofErr w:type="spellStart"/>
+      <w:r>
+        <w:t>admin</w:t>
+      </w:r>
+      <w:proofErr w:type="spellEnd"/>
+      <w:r>
+        <w:t xml:space="preserve"> </w:t>
+      </w:r>
+      <w:proofErr w:type="spellStart"/>
+      <w:r>
+        <w:t>only</w:t>
+      </w:r>
+      <w:proofErr w:type="spellEnd"/>
+      <w:r>
+        <w:t>.</w:t>
       </w:r>
     </w:p>
     <w:p>

</xml_diff>

<commit_message>
Login and register pages
</commit_message>
<xml_diff>
--- a/Dagbog.docx
+++ b/Dagbog.docx
@@ -409,10 +409,12 @@
         <w:t xml:space="preserve"> hub samt </w:t>
       </w:r>
       <w:proofErr w:type="spellStart"/>
+      <w:proofErr w:type="gramStart"/>
       <w:r>
         <w:t>user,role</w:t>
       </w:r>
       <w:proofErr w:type="spellEnd"/>
+      <w:proofErr w:type="gramEnd"/>
       <w:r>
         <w:t xml:space="preserve"> og postservice</w:t>
       </w:r>
@@ -518,7 +520,13 @@
       </w:r>
       <w:proofErr w:type="spellEnd"/>
       <w:r>
-        <w:t xml:space="preserve"> user og manager til rolle listen, da den fremadrettet vil være </w:t>
+        <w:t xml:space="preserve"> user og manager til </w:t>
+      </w:r>
+      <w:r>
+        <w:t>rollelisten</w:t>
+      </w:r>
+      <w:r>
+        <w:t xml:space="preserve">, da den fremadrettet vil være </w:t>
       </w:r>
       <w:proofErr w:type="spellStart"/>
       <w:r>
@@ -562,6 +570,151 @@
           <w:bCs/>
         </w:rPr>
         <w:tab/>
+      </w:r>
+    </w:p>
+    <w:p>
+      <w:pPr>
+        <w:pStyle w:val="Listeafsnit"/>
+        <w:numPr>
+          <w:ilvl w:val="1"/>
+          <w:numId w:val="1"/>
+        </w:numPr>
+      </w:pPr>
+      <w:r>
+        <w:t xml:space="preserve">I dag </w:t>
+      </w:r>
+      <w:proofErr w:type="spellStart"/>
+      <w:r>
+        <w:t>satte</w:t>
+      </w:r>
+      <w:r>
+        <w:t>Jeg</w:t>
+      </w:r>
+      <w:proofErr w:type="spellEnd"/>
+      <w:r>
+        <w:t xml:space="preserve"> mine </w:t>
+      </w:r>
+      <w:proofErr w:type="spellStart"/>
+      <w:r>
+        <w:t>rappporter</w:t>
+      </w:r>
+      <w:proofErr w:type="spellEnd"/>
+      <w:r>
+        <w:t xml:space="preserve"> nogenlunde op og gjorde klar til at skrive dem, samt påbegyndte mit </w:t>
+      </w:r>
+      <w:proofErr w:type="spellStart"/>
+      <w:r>
+        <w:t>frontend</w:t>
+      </w:r>
+      <w:proofErr w:type="spellEnd"/>
+      <w:r>
+        <w:t xml:space="preserve"> projekt.</w:t>
+      </w:r>
+    </w:p>
+    <w:p>
+      <w:pPr>
+        <w:pStyle w:val="Listeafsnit"/>
+        <w:numPr>
+          <w:ilvl w:val="0"/>
+          <w:numId w:val="1"/>
+        </w:numPr>
+      </w:pPr>
+      <w:r>
+        <w:rPr>
+          <w:b/>
+          <w:bCs/>
+        </w:rPr>
+        <w:lastRenderedPageBreak/>
+        <w:t>3/11 2025</w:t>
+      </w:r>
+    </w:p>
+    <w:p>
+      <w:pPr>
+        <w:pStyle w:val="Listeafsnit"/>
+        <w:numPr>
+          <w:ilvl w:val="1"/>
+          <w:numId w:val="1"/>
+        </w:numPr>
+      </w:pPr>
+      <w:r>
+        <w:t xml:space="preserve">I dag har jeg lavet mine login og register sider, samt sat min </w:t>
+      </w:r>
+      <w:proofErr w:type="spellStart"/>
+      <w:r>
+        <w:t>api</w:t>
+      </w:r>
+      <w:proofErr w:type="spellEnd"/>
+      <w:r>
+        <w:t xml:space="preserve"> op til at køre </w:t>
+      </w:r>
+      <w:proofErr w:type="spellStart"/>
+      <w:r>
+        <w:t>htttps</w:t>
+      </w:r>
+      <w:proofErr w:type="spellEnd"/>
+    </w:p>
+    <w:p>
+      <w:pPr>
+        <w:pStyle w:val="Listeafsnit"/>
+        <w:numPr>
+          <w:ilvl w:val="0"/>
+          <w:numId w:val="1"/>
+        </w:numPr>
+      </w:pPr>
+      <w:r>
+        <w:rPr>
+          <w:b/>
+          <w:bCs/>
+        </w:rPr>
+        <w:t>4/11-2025</w:t>
+      </w:r>
+    </w:p>
+    <w:p>
+      <w:pPr>
+        <w:pStyle w:val="Listeafsnit"/>
+        <w:numPr>
+          <w:ilvl w:val="0"/>
+          <w:numId w:val="1"/>
+        </w:numPr>
+      </w:pPr>
+      <w:r>
+        <w:rPr>
+          <w:b/>
+          <w:bCs/>
+        </w:rPr>
+        <w:t>5/11-2025</w:t>
+      </w:r>
+    </w:p>
+    <w:p>
+      <w:pPr>
+        <w:pStyle w:val="Listeafsnit"/>
+        <w:numPr>
+          <w:ilvl w:val="0"/>
+          <w:numId w:val="1"/>
+        </w:numPr>
+      </w:pPr>
+      <w:r>
+        <w:rPr>
+          <w:b/>
+          <w:bCs/>
+        </w:rPr>
+        <w:t>6/11-2025</w:t>
+      </w:r>
+    </w:p>
+    <w:p>
+      <w:pPr>
+        <w:pStyle w:val="Listeafsnit"/>
+        <w:numPr>
+          <w:ilvl w:val="0"/>
+          <w:numId w:val="1"/>
+        </w:numPr>
+      </w:pPr>
+      <w:r>
+        <w:rPr>
+          <w:b/>
+          <w:bCs/>
+        </w:rPr>
+        <w:t>7/11-2025</w:t>
       </w:r>
     </w:p>
     <w:p/>

</xml_diff>

<commit_message>
Produkt og proces rapporter done
</commit_message>
<xml_diff>
--- a/Dagbog.docx
+++ b/Dagbog.docx
@@ -531,6 +531,138 @@
           <w:bCs/>
         </w:rPr>
         <w:t>7/11-2025</w:t>
+      </w:r>
+    </w:p>
+    <w:p>
+      <w:pPr>
+        <w:pStyle w:val="Listeafsnit"/>
+        <w:numPr>
+          <w:ilvl w:val="1"/>
+          <w:numId w:val="1"/>
+        </w:numPr>
+      </w:pPr>
+      <w:r>
+        <w:t>Her startede jeg produktrapporten</w:t>
+      </w:r>
+    </w:p>
+    <w:p>
+      <w:pPr>
+        <w:pStyle w:val="Listeafsnit"/>
+        <w:numPr>
+          <w:ilvl w:val="0"/>
+          <w:numId w:val="1"/>
+        </w:numPr>
+      </w:pPr>
+      <w:r>
+        <w:t>8/11-2025</w:t>
+      </w:r>
+    </w:p>
+    <w:p>
+      <w:pPr>
+        <w:pStyle w:val="Listeafsnit"/>
+        <w:numPr>
+          <w:ilvl w:val="1"/>
+          <w:numId w:val="1"/>
+        </w:numPr>
+      </w:pPr>
+      <w:r>
+        <w:t>Fortsatte med produktrapport</w:t>
+      </w:r>
+    </w:p>
+    <w:p>
+      <w:pPr>
+        <w:pStyle w:val="Listeafsnit"/>
+        <w:numPr>
+          <w:ilvl w:val="0"/>
+          <w:numId w:val="1"/>
+        </w:numPr>
+      </w:pPr>
+      <w:r>
+        <w:t>9/11-2025</w:t>
+      </w:r>
+    </w:p>
+    <w:p>
+      <w:pPr>
+        <w:pStyle w:val="Listeafsnit"/>
+        <w:numPr>
+          <w:ilvl w:val="1"/>
+          <w:numId w:val="1"/>
+        </w:numPr>
+      </w:pPr>
+      <w:r>
+        <w:t>Fortsatte produktrapport</w:t>
+      </w:r>
+    </w:p>
+    <w:p>
+      <w:pPr>
+        <w:pStyle w:val="Listeafsnit"/>
+        <w:numPr>
+          <w:ilvl w:val="0"/>
+          <w:numId w:val="1"/>
+        </w:numPr>
+      </w:pPr>
+      <w:r>
+        <w:t>10/11-2025</w:t>
+      </w:r>
+    </w:p>
+    <w:p>
+      <w:pPr>
+        <w:pStyle w:val="Listeafsnit"/>
+        <w:numPr>
+          <w:ilvl w:val="1"/>
+          <w:numId w:val="1"/>
+        </w:numPr>
+      </w:pPr>
+      <w:r>
+        <w:t>Aflsuttede produktrapport og startede minm procesrapport</w:t>
+      </w:r>
+    </w:p>
+    <w:p>
+      <w:pPr>
+        <w:pStyle w:val="Listeafsnit"/>
+        <w:numPr>
+          <w:ilvl w:val="0"/>
+          <w:numId w:val="1"/>
+        </w:numPr>
+      </w:pPr>
+      <w:r>
+        <w:t>11/11-2025</w:t>
+      </w:r>
+    </w:p>
+    <w:p>
+      <w:pPr>
+        <w:pStyle w:val="Listeafsnit"/>
+        <w:numPr>
+          <w:ilvl w:val="1"/>
+          <w:numId w:val="1"/>
+        </w:numPr>
+      </w:pPr>
+      <w:r>
+        <w:t>Procesrapport i fuld gang</w:t>
+      </w:r>
+    </w:p>
+    <w:p>
+      <w:pPr>
+        <w:pStyle w:val="Listeafsnit"/>
+        <w:numPr>
+          <w:ilvl w:val="0"/>
+          <w:numId w:val="1"/>
+        </w:numPr>
+      </w:pPr>
+      <w:r>
+        <w:t>12/11 2025</w:t>
+      </w:r>
+    </w:p>
+    <w:p>
+      <w:pPr>
+        <w:pStyle w:val="Listeafsnit"/>
+        <w:numPr>
+          <w:ilvl w:val="1"/>
+          <w:numId w:val="1"/>
+        </w:numPr>
+      </w:pPr>
+      <w:r>
+        <w:t>Afsluttede procesrapporten og rettede fejl i begge rapporter</w:t>
       </w:r>
     </w:p>
     <w:p/>

</xml_diff>